<commit_message>
commitiing partial of 3.3
</commit_message>
<xml_diff>
--- a/module-3/luttrell-Mod3_2docx.docx
+++ b/module-3/luttrell-Mod3_2docx.docx
@@ -64,7 +64,52 @@
         <w:spacing w:after="0"/>
         <w:ind w:left="1080"/>
       </w:pPr>
+      <w:hyperlink r:id="rId5" w:history="1">
+        <w:r>
+          <w:rPr>
+            <w:rStyle w:val="Hyperlink"/>
+          </w:rPr>
+          <w:t>Jason Luttrell's CSD 340 Landing Page</w:t>
+        </w:r>
+      </w:hyperlink>
+    </w:p>
+    <w:p>
+      <w:pPr>
+        <w:spacing w:after="0"/>
+        <w:ind w:left="1080"/>
+      </w:pPr>
+      <w:hyperlink r:id="rId6" w:history="1">
+        <w:proofErr w:type="spellStart"/>
+        <w:r>
+          <w:rPr>
+            <w:rStyle w:val="Hyperlink"/>
+          </w:rPr>
+          <w:t>Aquinastine</w:t>
+        </w:r>
+        <w:proofErr w:type="spellEnd"/>
+        <w:r>
+          <w:rPr>
+            <w:rStyle w:val="Hyperlink"/>
+          </w:rPr>
+          <w:t>/csd-340: Repository for We Development with HTML and CSS (CSD-340-T301)</w:t>
+        </w:r>
+      </w:hyperlink>
+    </w:p>
+    <w:p>
+      <w:pPr>
+        <w:spacing w:after="0"/>
+        <w:ind w:left="1080"/>
+      </w:pPr>
+    </w:p>
+    <w:p>
+      <w:pPr>
+        <w:spacing w:after="0"/>
+        <w:ind w:left="1080"/>
+      </w:pPr>
       <w:r>
+        <w:rPr>
+          <w:noProof/>
+        </w:rPr>
         <w:drawing>
           <wp:inline distT="0" distB="0" distL="0" distR="0" wp14:anchorId="36A0DD34" wp14:editId="1736F091">
             <wp:extent cx="5943600" cy="4476115"/>
@@ -81,7 +126,7 @@
                     <pic:cNvPicPr/>
                   </pic:nvPicPr>
                   <pic:blipFill>
-                    <a:blip r:embed="rId5"/>
+                    <a:blip r:embed="rId7"/>
                     <a:stretch>
                       <a:fillRect/>
                     </a:stretch>
@@ -122,6 +167,9 @@
         <w:br w:type="page"/>
       </w:r>
       <w:r>
+        <w:rPr>
+          <w:noProof/>
+        </w:rPr>
         <w:lastRenderedPageBreak/>
         <w:drawing>
           <wp:inline distT="0" distB="0" distL="0" distR="0" wp14:anchorId="6C57196E" wp14:editId="22D63DA0">
@@ -139,7 +187,7 @@
                     <pic:cNvPicPr/>
                   </pic:nvPicPr>
                   <pic:blipFill>
-                    <a:blip r:embed="rId6"/>
+                    <a:blip r:embed="rId8"/>
                     <a:stretch>
                       <a:fillRect/>
                     </a:stretch>
@@ -162,6 +210,9 @@
     </w:p>
     <w:p>
       <w:r>
+        <w:rPr>
+          <w:noProof/>
+        </w:rPr>
         <w:drawing>
           <wp:inline distT="0" distB="0" distL="0" distR="0" wp14:anchorId="7D87F987" wp14:editId="3E6C71B0">
             <wp:extent cx="5943600" cy="4843145"/>
@@ -178,7 +229,7 @@
                     <pic:cNvPicPr/>
                   </pic:nvPicPr>
                   <pic:blipFill>
-                    <a:blip r:embed="rId7"/>
+                    <a:blip r:embed="rId9"/>
                     <a:stretch>
                       <a:fillRect/>
                     </a:stretch>
@@ -937,7 +988,6 @@
   <w:style w:type="character" w:default="1" w:styleId="DefaultParagraphFont">
     <w:name w:val="Default Paragraph Font"/>
     <w:uiPriority w:val="1"/>
-    <w:semiHidden/>
     <w:unhideWhenUsed/>
   </w:style>
   <w:style w:type="table" w:default="1" w:styleId="TableNormal">

</xml_diff>